<commit_message>
Cuong update Spash + Home + Barcode
</commit_message>
<xml_diff>
--- a/Detailed Design/EBR - Interface Standardlization.docx
+++ b/Detailed Design/EBR - Interface Standardlization.docx
@@ -595,7 +595,25 @@
           <w:szCs w:val="26"/>
           <w:lang w:val="en-US"/>
         </w:rPr>
-        <w:t>font: Roboto, style: bold, size: 48px, c</w:t>
+        <w:t xml:space="preserve">font: </w:t>
+      </w:r>
+      <w:r>
+        <w:rPr>
+          <w:rFonts w:ascii="Cambria" w:hAnsi="Cambria" w:cs="Cambria"/>
+          <w:sz w:val="26"/>
+          <w:szCs w:val="26"/>
+          <w:lang w:val="en-US"/>
+        </w:rPr>
+        <w:t>System</w:t>
+      </w:r>
+      <w:r>
+        <w:rPr>
+          <w:rFonts w:ascii="Cambria" w:hAnsi="Cambria" w:cs="Cambria"/>
+          <w:sz w:val="26"/>
+          <w:szCs w:val="26"/>
+          <w:lang w:val="en-US"/>
+        </w:rPr>
+        <w:t>, style: bold, size: 48px, c</w:t>
       </w:r>
       <w:r>
         <w:rPr>
@@ -663,7 +681,34 @@
           <w:szCs w:val="26"/>
           <w:lang w:val="en-US"/>
         </w:rPr>
-        <w:t>Text in button: font: Roboto, style: black, size: 24px, color: #FFFFFF</w:t>
+        <w:t>Text in button: font:</w:t>
+      </w:r>
+      <w:r>
+        <w:rPr>
+          <w:rFonts w:ascii="Cambria" w:hAnsi="Cambria" w:cs="Cambria"/>
+          <w:sz w:val="26"/>
+          <w:szCs w:val="26"/>
+          <w:lang w:val="en-US"/>
+        </w:rPr>
+        <w:t xml:space="preserve"> </w:t>
+      </w:r>
+      <w:r>
+        <w:rPr>
+          <w:rFonts w:ascii="Cambria" w:hAnsi="Cambria" w:cs="Cambria"/>
+          <w:sz w:val="26"/>
+          <w:szCs w:val="26"/>
+          <w:lang w:val="en-US"/>
+        </w:rPr>
+        <w:t>System</w:t>
+      </w:r>
+      <w:r>
+        <w:rPr>
+          <w:rFonts w:ascii="Cambria" w:hAnsi="Cambria" w:cs="Cambria"/>
+          <w:sz w:val="26"/>
+          <w:szCs w:val="26"/>
+          <w:lang w:val="en-US"/>
+        </w:rPr>
+        <w:t>, style: black, size: 24px, color: #FFFFFF</w:t>
       </w:r>
     </w:p>
     <w:p>
@@ -690,7 +735,25 @@
           <w:szCs w:val="26"/>
           <w:lang w:val="en-US"/>
         </w:rPr>
-        <w:t>Other text: font: Roboto, style: regular, size: 14px, color: #000000</w:t>
+        <w:t xml:space="preserve">Other text: font: </w:t>
+      </w:r>
+      <w:r>
+        <w:rPr>
+          <w:rFonts w:ascii="Cambria" w:hAnsi="Cambria" w:cs="Cambria"/>
+          <w:sz w:val="26"/>
+          <w:szCs w:val="26"/>
+          <w:lang w:val="en-US"/>
+        </w:rPr>
+        <w:t>System</w:t>
+      </w:r>
+      <w:r>
+        <w:rPr>
+          <w:rFonts w:ascii="Cambria" w:hAnsi="Cambria" w:cs="Cambria"/>
+          <w:sz w:val="26"/>
+          <w:szCs w:val="26"/>
+          <w:lang w:val="en-US"/>
+        </w:rPr>
+        <w:t>, style: regular, size: 14px, color: #000000</w:t>
       </w:r>
     </w:p>
     <w:p>

</xml_diff>